<commit_message>
improvement vs pt-br and upgrade vs en more alt readme
</commit_message>
<xml_diff>
--- a/dist/cv-pt-br.docx
+++ b/dist/cv-pt-br.docx
@@ -285,12 +285,13 @@
         <w:ind w:left="170"/>
         <w:jc w:val="left"/>
         <w:rPr>
+          <w:rStyle w:val="Hyperlink"/>
           <w:color w:val="595959" w:themeColor="text1" w:themeTint="A6"/>
+          <w:u w:val="none"/>
           <w:lang w:val="en-US"/>
         </w:rPr>
       </w:pPr>
       <w:hyperlink r:id="rId10" w:history="1">
-        <w:proofErr w:type="spellStart"/>
         <w:r>
           <w:rPr>
             <w:rStyle w:val="Hyperlink"/>
@@ -300,22 +301,74 @@
           </w:rPr>
           <w:t>Linkedin</w:t>
         </w:r>
-        <w:proofErr w:type="spellEnd"/>
       </w:hyperlink>
-    </w:p>
-    <w:p>
-      <w:pPr>
-        <w:jc w:val="left"/>
-        <w:rPr>
-          <w:b/>
+      <w:r>
+        <w:rPr>
+          <w:rStyle w:val="Hyperlink"/>
+          <w:color w:val="595959" w:themeColor="text1" w:themeTint="A6"/>
+          <w:u w:val="none"/>
           <w:lang w:val="en-US"/>
         </w:rPr>
-      </w:pPr>
-      <w:r>
-        <w:rPr>
-          <w:b/>
+        <w:t xml:space="preserve"> - </w:t>
+      </w:r>
+      <w:r>
+        <w:rPr>
+          <w:rStyle w:val="Hyperlink"/>
+          <w:color w:val="595959" w:themeColor="text1" w:themeTint="A6"/>
+          <w:u w:val="none"/>
           <w:lang w:val="en-US"/>
         </w:rPr>
+        <w:t>https://www.linkedin.com/in/deppbrazil/</w:t>
+      </w:r>
+    </w:p>
+    <w:p>
+      <w:pPr>
+        <w:ind w:left="170"/>
+        <w:jc w:val="left"/>
+        <w:rPr>
+          <w:color w:val="595959" w:themeColor="text1" w:themeTint="A6"/>
+          <w:lang w:val="en-US"/>
+        </w:rPr>
+      </w:pPr>
+      <w:hyperlink r:id="rId11" w:history="1">
+        <w:r>
+          <w:rPr>
+            <w:rStyle w:val="Hyperlink"/>
+            <w:color w:val="595959" w:themeColor="text1" w:themeTint="A6"/>
+            <w:u w:val="none"/>
+            <w:lang w:val="en-US"/>
+          </w:rPr>
+          <w:t>Github</w:t>
+        </w:r>
+      </w:hyperlink>
+      <w:r>
+        <w:rPr>
+          <w:color w:val="595959" w:themeColor="text1" w:themeTint="A6"/>
+          <w:lang w:val="en-US"/>
+        </w:rPr>
+        <w:t xml:space="preserve"> - </w:t>
+      </w:r>
+      <w:r>
+        <w:rPr>
+          <w:color w:val="595959" w:themeColor="text1" w:themeTint="A6"/>
+          <w:lang w:val="en-US"/>
+        </w:rPr>
+        <w:t>https://github.com/deppbrazil</w:t>
+      </w:r>
+    </w:p>
+    <w:p>
+      <w:pPr>
+        <w:jc w:val="left"/>
+        <w:rPr>
+          <w:b/>
+          <w:lang w:val="en-US"/>
+        </w:rPr>
+      </w:pPr>
+      <w:r>
+        <w:rPr>
+          <w:b/>
+          <w:lang w:val="en-US"/>
+        </w:rPr>
         <w:t>}</w:t>
       </w:r>
     </w:p>
@@ -1353,20 +1406,20 @@
         </w:rPr>
         <w:t>“em desenvolvimento”</w:t>
       </w:r>
-    </w:p>
-    <w:p>
-      <w:pPr>
-        <w:jc w:val="left"/>
-        <w:rPr>
-          <w:b/>
-        </w:rPr>
-      </w:pPr>
+      <w:r>
+        <w:rPr>
+          <w:color w:val="A6A6A6" w:themeColor="background1" w:themeShade="A6"/>
+        </w:rPr>
+        <w:t xml:space="preserve"> </w:t>
+      </w:r>
       <w:r>
         <w:rPr>
           <w:b/>
         </w:rPr>
         <w:t>}</w:t>
       </w:r>
+      <w:bookmarkStart w:id="0" w:name="_GoBack"/>
+      <w:bookmarkEnd w:id="0"/>
     </w:p>
     <w:p>
       <w:pPr>
@@ -1398,6 +1451,12 @@
         </w:rPr>
         <w:t>-</w:t>
       </w:r>
+      <w:r>
+        <w:rPr>
+          <w:b/>
+        </w:rPr>
+        <w:t>Grandes (</w:t>
+      </w:r>
       <w:proofErr w:type="spellStart"/>
       <w:r>
         <w:rPr>
@@ -1410,6 +1469,12 @@
         <w:rPr>
           <w:b/>
         </w:rPr>
+        <w:t>)</w:t>
+      </w:r>
+      <w:r>
+        <w:rPr>
+          <w:b/>
+        </w:rPr>
         <w:t xml:space="preserve"> </w:t>
       </w:r>
       <w:r>
@@ -1435,7 +1500,7 @@
         </w:rPr>
         <w:t>Blog do </w:t>
       </w:r>
-      <w:hyperlink r:id="rId11" w:history="1">
+      <w:hyperlink r:id="rId12" w:history="1">
         <w:r>
           <w:rPr>
             <w:rStyle w:val="Hyperlink"/>
@@ -1466,7 +1531,7 @@
           <w:color w:val="A6A6A6" w:themeColor="background1" w:themeShade="A6"/>
         </w:rPr>
       </w:pPr>
-      <w:hyperlink r:id="rId12" w:history="1">
+      <w:hyperlink r:id="rId13" w:history="1">
         <w:r>
           <w:rPr>
             <w:rStyle w:val="Hyperlink"/>
@@ -1766,7 +1831,25 @@
         <w:rPr>
           <w:color w:val="A6A6A6" w:themeColor="background1" w:themeShade="A6"/>
         </w:rPr>
-        <w:t>online e impressa focando nos padrões de tipografia, cores, estilo e tendência</w:t>
+        <w:t>online e impressa focando nos padrões de tipografia, cores, estilo</w:t>
+      </w:r>
+      <w:r>
+        <w:rPr>
+          <w:color w:val="A6A6A6" w:themeColor="background1" w:themeShade="A6"/>
+        </w:rPr>
+        <w:t xml:space="preserve">, </w:t>
+      </w:r>
+      <w:r>
+        <w:rPr>
+          <w:color w:val="A6A6A6" w:themeColor="background1" w:themeShade="A6"/>
+        </w:rPr>
+        <w:t>tendência</w:t>
+      </w:r>
+      <w:r>
+        <w:rPr>
+          <w:color w:val="A6A6A6" w:themeColor="background1" w:themeShade="A6"/>
+        </w:rPr>
+        <w:t xml:space="preserve"> e marca </w:t>
       </w:r>
     </w:p>
     <w:p>
@@ -2541,8 +2624,6 @@
         </w:rPr>
         <w:t>CyberShop</w:t>
       </w:r>
-      <w:bookmarkStart w:id="0" w:name="_GoBack"/>
-      <w:bookmarkEnd w:id="0"/>
       <w:proofErr w:type="spellEnd"/>
     </w:p>
     <w:p>
@@ -8990,7 +9071,7 @@
 </file>
 
 <file path=customXml/itemProps1.xml><?xml version="1.0" encoding="utf-8"?>
-<ds:datastoreItem xmlns:ds="http://schemas.openxmlformats.org/officeDocument/2006/customXml" ds:itemID="{3587C639-2F92-B24E-A200-EF0DBEB2CB56}">
+<ds:datastoreItem xmlns:ds="http://schemas.openxmlformats.org/officeDocument/2006/customXml" ds:itemID="{75E285A1-50B0-794B-A5F8-14D639FC656D}">
   <ds:schemaRefs>
     <ds:schemaRef ds:uri="http://schemas.openxmlformats.org/officeDocument/2006/bibliography"/>
   </ds:schemaRefs>

</xml_diff>